<commit_message>
updates frequencies.xlsx, changed false pos and neg counts to rates, cleaned up code, 99.9% done with the project
</commit_message>
<xml_diff>
--- a/project4/Report.docx
+++ b/project4/Report.docx
@@ -409,8 +409,6 @@
         </w:rPr>
         <w:t xml:space="preserve">NOTE: </w:t>
       </w:r>
-      <w:bookmarkStart w:id="0" w:name="_GoBack"/>
-      <w:bookmarkEnd w:id="0"/>
       <w:r>
         <w:t>The necessary data for iteration 1, 2, 3, …, is written to files 1_Train.txt, 1_Dev.txt, 2_Train.txt, … containing the training data and testing (development) data respectively.</w:t>
       </w:r>
@@ -519,6 +517,9 @@
             <w:r>
               <w:t>False positives</w:t>
             </w:r>
+            <w:r>
+              <w:t xml:space="preserve"> rate</w:t>
+            </w:r>
           </w:p>
         </w:tc>
         <w:tc>
@@ -528,6 +529,9 @@
           <w:p>
             <w:r>
               <w:t>False negatives</w:t>
+            </w:r>
+            <w:r>
+              <w:t xml:space="preserve"> ratio</w:t>
             </w:r>
           </w:p>
         </w:tc>
@@ -559,7 +563,7 @@
           </w:tcPr>
           <w:p>
             <w:r>
-              <w:t>31</w:t>
+              <w:t>0.0337</w:t>
             </w:r>
           </w:p>
         </w:tc>
@@ -569,7 +573,7 @@
           </w:tcPr>
           <w:p>
             <w:r>
-              <w:t>68</w:t>
+              <w:t>0.0738</w:t>
             </w:r>
           </w:p>
         </w:tc>
@@ -579,7 +583,7 @@
           </w:tcPr>
           <w:p>
             <w:r>
-              <w:t>0.107491856678</w:t>
+              <w:t>0.1075</w:t>
             </w:r>
           </w:p>
         </w:tc>
@@ -601,7 +605,7 @@
           </w:tcPr>
           <w:p>
             <w:r>
-              <w:t>29</w:t>
+              <w:t>0.0315</w:t>
             </w:r>
           </w:p>
         </w:tc>
@@ -611,7 +615,7 @@
           </w:tcPr>
           <w:p>
             <w:r>
-              <w:t>71</w:t>
+              <w:t>0.0772</w:t>
             </w:r>
           </w:p>
         </w:tc>
@@ -621,7 +625,7 @@
           </w:tcPr>
           <w:p>
             <w:r>
-              <w:t>0.108695652174</w:t>
+              <w:t>0.1087</w:t>
             </w:r>
           </w:p>
         </w:tc>
@@ -643,7 +647,7 @@
           </w:tcPr>
           <w:p>
             <w:r>
-              <w:t>30</w:t>
+              <w:t>0.0326</w:t>
             </w:r>
           </w:p>
         </w:tc>
@@ -653,7 +657,7 @@
           </w:tcPr>
           <w:p>
             <w:r>
-              <w:t>51</w:t>
+              <w:t>0.0554</w:t>
             </w:r>
           </w:p>
         </w:tc>
@@ -663,7 +667,7 @@
           </w:tcPr>
           <w:p>
             <w:r>
-              <w:t>0.0880434782609</w:t>
+              <w:t>0.0880</w:t>
             </w:r>
           </w:p>
         </w:tc>
@@ -685,7 +689,7 @@
           </w:tcPr>
           <w:p>
             <w:r>
-              <w:t>32</w:t>
+              <w:t>0.0348</w:t>
             </w:r>
           </w:p>
         </w:tc>
@@ -695,7 +699,7 @@
           </w:tcPr>
           <w:p>
             <w:r>
-              <w:t>48</w:t>
+              <w:t>0.0522</w:t>
             </w:r>
           </w:p>
         </w:tc>
@@ -705,7 +709,7 @@
           </w:tcPr>
           <w:p>
             <w:r>
-              <w:t>0.0869565217391</w:t>
+              <w:t>0.0870</w:t>
             </w:r>
           </w:p>
         </w:tc>
@@ -727,7 +731,7 @@
           </w:tcPr>
           <w:p>
             <w:r>
-              <w:t>32</w:t>
+              <w:t>0.0348</w:t>
             </w:r>
           </w:p>
         </w:tc>
@@ -737,7 +741,7 @@
           </w:tcPr>
           <w:p>
             <w:r>
-              <w:t>59</w:t>
+              <w:t>0.0641</w:t>
             </w:r>
           </w:p>
         </w:tc>
@@ -747,7 +751,7 @@
           </w:tcPr>
           <w:p>
             <w:r>
-              <w:t>0.0989130434783</w:t>
+              <w:t>0.0989</w:t>
             </w:r>
           </w:p>
         </w:tc>
@@ -771,7 +775,7 @@
           </w:tcPr>
           <w:p>
             <w:r>
-              <w:t>30.8</w:t>
+              <w:t>0.0335</w:t>
             </w:r>
           </w:p>
         </w:tc>
@@ -781,7 +785,7 @@
           </w:tcPr>
           <w:p>
             <w:r>
-              <w:t>59.4</w:t>
+              <w:t>0.0645</w:t>
             </w:r>
           </w:p>
         </w:tc>
@@ -791,8 +795,10 @@
           </w:tcPr>
           <w:p>
             <w:r>
-              <w:t>0.0980201104659</w:t>
-            </w:r>
+              <w:t>0.0980</w:t>
+            </w:r>
+            <w:bookmarkStart w:id="0" w:name="_GoBack"/>
+            <w:bookmarkEnd w:id="0"/>
           </w:p>
         </w:tc>
       </w:tr>
@@ -864,7 +870,13 @@
         <w:t>ere would be a 60.6% accuracy (~40% error rate).  In addition, there would be 0% chance of false positives, but 39.4% chance of false negatives.</w:t>
       </w:r>
       <w:r>
-        <w:t xml:space="preserve">  After analyzing the false positive and false negative ratios for each iteration’s development set in figure 3, one can clearly observe the significant advantage to the naïve </w:t>
+        <w:t xml:space="preserve">  After analyzing the false positive and false negative ratios for each iterati</w:t>
+      </w:r>
+      <w:r>
+        <w:t>on’s development set in figure 2</w:t>
+      </w:r>
+      <w:r>
+        <w:t xml:space="preserve">, one can clearly observe the significant advantage to the naïve </w:t>
       </w:r>
       <w:proofErr w:type="spellStart"/>
       <w:r>
@@ -875,13 +887,14 @@
         <w:t xml:space="preserve"> classifier.</w:t>
       </w:r>
       <w:r>
-        <w:t xml:space="preserve">  Although the false positives are above 0%, they are relatively close ~3.3%.  The real competitive edge is the difference of ~6.4% average false negative ratio compared to the above 39.4% false negatives for majority class classification.  </w:t>
-      </w:r>
-    </w:p>
-    <w:p>
-      <w:pPr>
-        <w:spacing w:line="240" w:lineRule="auto"/>
-      </w:pPr>
+        <w:t xml:space="preserve">  Although the false positives are above 0%, they are relatively close ~3.3%.  The real competitiv</w:t>
+      </w:r>
+      <w:r>
+        <w:t>e edge is the difference of ~6.5</w:t>
+      </w:r>
+      <w:r>
+        <w:t xml:space="preserve">% average false negative ratio compared to the above 39.4% false negatives for majority class classification.  </w:t>
+      </w:r>
     </w:p>
     <w:p>
       <w:pPr>
@@ -889,221 +902,6 @@
         <w:rPr>
           <w:b/>
         </w:rPr>
-      </w:pPr>
-      <w:r>
-        <w:rPr>
-          <w:b/>
-        </w:rPr>
-        <w:t>Figure 3</w:t>
-      </w:r>
-    </w:p>
-    <w:tbl>
-      <w:tblPr>
-        <w:tblStyle w:val="TableGrid"/>
-        <w:tblW w:w="0" w:type="auto"/>
-        <w:tblLook w:val="04A0" w:firstRow="1" w:lastRow="0" w:firstColumn="1" w:lastColumn="0" w:noHBand="0" w:noVBand="1"/>
-      </w:tblPr>
-      <w:tblGrid>
-        <w:gridCol w:w="3116"/>
-        <w:gridCol w:w="3117"/>
-        <w:gridCol w:w="3117"/>
-      </w:tblGrid>
-      <w:tr>
-        <w:tc>
-          <w:tcPr>
-            <w:tcW w:w="3116" w:type="dxa"/>
-          </w:tcPr>
-          <w:p>
-            <w:r>
-              <w:t>Iteration</w:t>
-            </w:r>
-          </w:p>
-        </w:tc>
-        <w:tc>
-          <w:tcPr>
-            <w:tcW w:w="3117" w:type="dxa"/>
-          </w:tcPr>
-          <w:p>
-            <w:r>
-              <w:t>False positives ratio</w:t>
-            </w:r>
-          </w:p>
-        </w:tc>
-        <w:tc>
-          <w:tcPr>
-            <w:tcW w:w="3117" w:type="dxa"/>
-          </w:tcPr>
-          <w:p>
-            <w:r>
-              <w:t>False negatives ratio</w:t>
-            </w:r>
-          </w:p>
-        </w:tc>
-      </w:tr>
-      <w:tr>
-        <w:tc>
-          <w:tcPr>
-            <w:tcW w:w="3116" w:type="dxa"/>
-          </w:tcPr>
-          <w:p>
-            <w:r>
-              <w:t>1</w:t>
-            </w:r>
-          </w:p>
-        </w:tc>
-        <w:tc>
-          <w:tcPr>
-            <w:tcW w:w="3117" w:type="dxa"/>
-          </w:tcPr>
-          <w:p>
-            <w:r>
-              <w:t>.034</w:t>
-            </w:r>
-          </w:p>
-        </w:tc>
-        <w:tc>
-          <w:tcPr>
-            <w:tcW w:w="3117" w:type="dxa"/>
-          </w:tcPr>
-          <w:p>
-            <w:r>
-              <w:t>.074</w:t>
-            </w:r>
-          </w:p>
-        </w:tc>
-      </w:tr>
-      <w:tr>
-        <w:tc>
-          <w:tcPr>
-            <w:tcW w:w="3116" w:type="dxa"/>
-          </w:tcPr>
-          <w:p>
-            <w:r>
-              <w:t>2</w:t>
-            </w:r>
-          </w:p>
-        </w:tc>
-        <w:tc>
-          <w:tcPr>
-            <w:tcW w:w="3117" w:type="dxa"/>
-          </w:tcPr>
-          <w:p>
-            <w:r>
-              <w:t>.032</w:t>
-            </w:r>
-          </w:p>
-        </w:tc>
-        <w:tc>
-          <w:tcPr>
-            <w:tcW w:w="3117" w:type="dxa"/>
-          </w:tcPr>
-          <w:p>
-            <w:r>
-              <w:t>.077</w:t>
-            </w:r>
-          </w:p>
-        </w:tc>
-      </w:tr>
-      <w:tr>
-        <w:tc>
-          <w:tcPr>
-            <w:tcW w:w="3116" w:type="dxa"/>
-          </w:tcPr>
-          <w:p>
-            <w:r>
-              <w:t>3</w:t>
-            </w:r>
-          </w:p>
-        </w:tc>
-        <w:tc>
-          <w:tcPr>
-            <w:tcW w:w="3117" w:type="dxa"/>
-          </w:tcPr>
-          <w:p>
-            <w:r>
-              <w:t>.033</w:t>
-            </w:r>
-          </w:p>
-        </w:tc>
-        <w:tc>
-          <w:tcPr>
-            <w:tcW w:w="3117" w:type="dxa"/>
-          </w:tcPr>
-          <w:p>
-            <w:r>
-              <w:t>.055</w:t>
-            </w:r>
-          </w:p>
-        </w:tc>
-      </w:tr>
-      <w:tr>
-        <w:tc>
-          <w:tcPr>
-            <w:tcW w:w="3116" w:type="dxa"/>
-          </w:tcPr>
-          <w:p>
-            <w:r>
-              <w:t>4</w:t>
-            </w:r>
-          </w:p>
-        </w:tc>
-        <w:tc>
-          <w:tcPr>
-            <w:tcW w:w="3117" w:type="dxa"/>
-          </w:tcPr>
-          <w:p>
-            <w:r>
-              <w:t>.035</w:t>
-            </w:r>
-          </w:p>
-        </w:tc>
-        <w:tc>
-          <w:tcPr>
-            <w:tcW w:w="3117" w:type="dxa"/>
-          </w:tcPr>
-          <w:p>
-            <w:r>
-              <w:t>.052</w:t>
-            </w:r>
-          </w:p>
-        </w:tc>
-      </w:tr>
-      <w:tr>
-        <w:tc>
-          <w:tcPr>
-            <w:tcW w:w="3116" w:type="dxa"/>
-          </w:tcPr>
-          <w:p>
-            <w:r>
-              <w:t>5</w:t>
-            </w:r>
-          </w:p>
-        </w:tc>
-        <w:tc>
-          <w:tcPr>
-            <w:tcW w:w="3117" w:type="dxa"/>
-          </w:tcPr>
-          <w:p>
-            <w:r>
-              <w:t>.035</w:t>
-            </w:r>
-          </w:p>
-        </w:tc>
-        <w:tc>
-          <w:tcPr>
-            <w:tcW w:w="3117" w:type="dxa"/>
-          </w:tcPr>
-          <w:p>
-            <w:r>
-              <w:t>.064</w:t>
-            </w:r>
-          </w:p>
-        </w:tc>
-      </w:tr>
-    </w:tbl>
-    <w:p>
-      <w:pPr>
-        <w:spacing w:line="240" w:lineRule="auto"/>
       </w:pPr>
     </w:p>
     <w:p>

</xml_diff>

<commit_message>
renamed frequencies.xlsx to features.xlsx, and modified the report to list this change
</commit_message>
<xml_diff>
--- a/project4/Report.docx
+++ b/project4/Report.docx
@@ -23,13 +23,8 @@
         <w:spacing w:line="240" w:lineRule="auto"/>
       </w:pPr>
       <w:r>
-        <w:t xml:space="preserve">Dr. Diane </w:t>
-      </w:r>
-      <w:proofErr w:type="spellStart"/>
-      <w:r>
-        <w:t>Litman</w:t>
-      </w:r>
-      <w:proofErr w:type="spellEnd"/>
+        <w:t>Dr. Diane Litman</w:t>
+      </w:r>
     </w:p>
     <w:p>
       <w:pPr>
@@ -461,7 +456,15 @@
         <w:spacing w:line="240" w:lineRule="auto"/>
       </w:pPr>
       <w:r>
-        <w:t>There should be a table here displaying the conditional probability of whether a feature is less than or greater than its mean given spam or not spam, but the table is rather large.  The file frequencies.</w:t>
+        <w:t>There should be a table here displaying the conditional probability of whether a feature is less than or greater than its mean given spam or not spam, but the table is rat</w:t>
+      </w:r>
+      <w:r>
+        <w:t>her large.  The file features</w:t>
+      </w:r>
+      <w:bookmarkStart w:id="0" w:name="_GoBack"/>
+      <w:bookmarkEnd w:id="0"/>
+      <w:r>
+        <w:t>.</w:t>
       </w:r>
       <w:r>
         <w:t>xlsx contains all the necessary frequencies (5 iterations with 228 values each due to each of the 57 features possessing 4 conditional probabilities).  However, importing this file to Microsoft Word would be a significant task in terms of space and ability to do so.</w:t>
@@ -762,11 +765,9 @@
             <w:tcW w:w="2337" w:type="dxa"/>
           </w:tcPr>
           <w:p>
-            <w:proofErr w:type="spellStart"/>
             <w:r>
               <w:t>Avg</w:t>
             </w:r>
-            <w:proofErr w:type="spellEnd"/>
           </w:p>
         </w:tc>
         <w:tc>
@@ -797,8 +798,6 @@
             <w:r>
               <w:t>0.0980</w:t>
             </w:r>
-            <w:bookmarkStart w:id="0" w:name="_GoBack"/>
-            <w:bookmarkEnd w:id="0"/>
           </w:p>
         </w:tc>
       </w:tr>
@@ -825,15 +824,7 @@
         <w:t xml:space="preserve">.  </w:t>
       </w:r>
       <w:r>
-        <w:t xml:space="preserve">From the </w:t>
-      </w:r>
-      <w:proofErr w:type="spellStart"/>
-      <w:r>
-        <w:t>spambase</w:t>
-      </w:r>
-      <w:proofErr w:type="spellEnd"/>
-      <w:r>
-        <w:t xml:space="preserve"> documentation, 39.4% of the emails</w:t>
+        <w:t>From the spambase documentation, 39.4% of the emails</w:t>
       </w:r>
       <w:r>
         <w:t xml:space="preserve"> were labelled spam, indicating</w:t>
@@ -876,15 +867,7 @@
         <w:t>on’s development set in figure 2</w:t>
       </w:r>
       <w:r>
-        <w:t xml:space="preserve">, one can clearly observe the significant advantage to the naïve </w:t>
-      </w:r>
-      <w:proofErr w:type="spellStart"/>
-      <w:r>
-        <w:t>bayes</w:t>
-      </w:r>
-      <w:proofErr w:type="spellEnd"/>
-      <w:r>
-        <w:t xml:space="preserve"> classifier.</w:t>
+        <w:t>, one can clearly observe the significant advantage to the naïve bayes classifier.</w:t>
       </w:r>
       <w:r>
         <w:t xml:space="preserve">  Although the false positives are above 0%, they are relatively close ~3.3%.  The real competitiv</w:t>
@@ -909,26 +892,10 @@
         <w:spacing w:line="240" w:lineRule="auto"/>
       </w:pPr>
       <w:r>
-        <w:t xml:space="preserve">In real world training samples, there is no guarantee the development set’s demographics will replicate that of the training set.  As a result, majority class classification may provide better or worse results in terms of its original 60.4% accuracy.  However, this is pure luck and there is no way to successfully predict the accuracy of this classification given an arbitrary set of training samples.  On the other hand, naïve </w:t>
-      </w:r>
-      <w:proofErr w:type="spellStart"/>
-      <w:r>
-        <w:t>bayes</w:t>
-      </w:r>
-      <w:proofErr w:type="spellEnd"/>
-      <w:r>
-        <w:t xml:space="preserve"> provides ~90.2% accuracy </w:t>
-      </w:r>
-      <w:r>
-        <w:t xml:space="preserve">based on actual conditional probabilities of features in our vast original training data.  Given arbitrary testing data, naïve </w:t>
-      </w:r>
-      <w:proofErr w:type="spellStart"/>
-      <w:r>
-        <w:t>bayes</w:t>
-      </w:r>
-      <w:proofErr w:type="spellEnd"/>
-      <w:r>
-        <w:t xml:space="preserve"> should easily outperform majority class because:</w:t>
+        <w:t xml:space="preserve">In real world training samples, there is no guarantee the development set’s demographics will replicate that of the training set.  As a result, majority class classification may provide better or worse results in terms of its original 60.4% accuracy.  However, this is pure luck and there is no way to successfully predict the accuracy of this classification given an arbitrary set of training samples.  On the other hand, naïve bayes provides ~90.2% accuracy </w:t>
+      </w:r>
+      <w:r>
+        <w:t>based on actual conditional probabilities of features in our vast original training data.  Given arbitrary testing data, naïve bayes should easily outperform majority class because:</w:t>
       </w:r>
     </w:p>
     <w:p>
@@ -959,36 +926,20 @@
         <w:spacing w:line="240" w:lineRule="auto"/>
       </w:pPr>
       <w:r>
-        <w:t xml:space="preserve">It bases predictions </w:t>
-      </w:r>
-      <w:proofErr w:type="gramStart"/>
-      <w:r>
-        <w:t>off of</w:t>
-      </w:r>
-      <w:proofErr w:type="gramEnd"/>
-      <w:r>
-        <w:t xml:space="preserve"> previously seen data and analyzes conditional probabilities of the features that were provided, whereas majority class just utilizes the output class to predict future classes.</w:t>
-      </w:r>
-    </w:p>
-    <w:p>
-      <w:pPr>
-        <w:spacing w:line="240" w:lineRule="auto"/>
-      </w:pPr>
-    </w:p>
-    <w:p>
-      <w:pPr>
-        <w:spacing w:line="240" w:lineRule="auto"/>
-      </w:pPr>
-      <w:r>
-        <w:t xml:space="preserve">As a result, naïve </w:t>
-      </w:r>
-      <w:proofErr w:type="spellStart"/>
-      <w:r>
-        <w:t>bayes</w:t>
-      </w:r>
-      <w:proofErr w:type="spellEnd"/>
-      <w:r>
-        <w:t xml:space="preserve"> far surpasses majority class classification in terms of accuracy, the combination of the ratios of false positives and false negatives, and its potential to successfully predict future data.</w:t>
+        <w:t>It bases predictions off of previously seen data and analyzes conditional probabilities of the features that were provided, whereas majority class just utilizes the output class to predict future classes.</w:t>
+      </w:r>
+    </w:p>
+    <w:p>
+      <w:pPr>
+        <w:spacing w:line="240" w:lineRule="auto"/>
+      </w:pPr>
+    </w:p>
+    <w:p>
+      <w:pPr>
+        <w:spacing w:line="240" w:lineRule="auto"/>
+      </w:pPr>
+      <w:r>
+        <w:t>As a result, naïve bayes far surpasses majority class classification in terms of accuracy, the combination of the ratios of false positives and false negatives, and its potential to successfully predict future data.</w:t>
       </w:r>
     </w:p>
     <w:sectPr>

</xml_diff>

<commit_message>
pushed sample training and testing files, also updated code to calculate false positives/negatives ratios
</commit_message>
<xml_diff>
--- a/project4/Report.docx
+++ b/project4/Report.docx
@@ -461,8 +461,6 @@
       <w:r>
         <w:t>her large.  The file features</w:t>
       </w:r>
-      <w:bookmarkStart w:id="0" w:name="_GoBack"/>
-      <w:bookmarkEnd w:id="0"/>
       <w:r>
         <w:t>.</w:t>
       </w:r>
@@ -566,7 +564,7 @@
           </w:tcPr>
           <w:p>
             <w:r>
-              <w:t>0.0337</w:t>
+              <w:t>0.0556</w:t>
             </w:r>
           </w:p>
         </w:tc>
@@ -576,7 +574,7 @@
           </w:tcPr>
           <w:p>
             <w:r>
-              <w:t>0.0738</w:t>
+              <w:t>0.1873</w:t>
             </w:r>
           </w:p>
         </w:tc>
@@ -608,7 +606,7 @@
           </w:tcPr>
           <w:p>
             <w:r>
-              <w:t>0.0315</w:t>
+              <w:t>0.0521</w:t>
             </w:r>
           </w:p>
         </w:tc>
@@ -618,7 +616,7 @@
           </w:tcPr>
           <w:p>
             <w:r>
-              <w:t>0.0772</w:t>
+              <w:t>0.1956</w:t>
             </w:r>
           </w:p>
         </w:tc>
@@ -650,7 +648,7 @@
           </w:tcPr>
           <w:p>
             <w:r>
-              <w:t>0.0326</w:t>
+              <w:t>0.0539</w:t>
             </w:r>
           </w:p>
         </w:tc>
@@ -660,7 +658,7 @@
           </w:tcPr>
           <w:p>
             <w:r>
-              <w:t>0.0554</w:t>
+              <w:t>0.1405</w:t>
             </w:r>
           </w:p>
         </w:tc>
@@ -692,7 +690,7 @@
           </w:tcPr>
           <w:p>
             <w:r>
-              <w:t>0.0348</w:t>
+              <w:t>0.0573</w:t>
             </w:r>
           </w:p>
         </w:tc>
@@ -702,7 +700,7 @@
           </w:tcPr>
           <w:p>
             <w:r>
-              <w:t>0.0522</w:t>
+              <w:t>0.1326</w:t>
             </w:r>
           </w:p>
         </w:tc>
@@ -734,7 +732,7 @@
           </w:tcPr>
           <w:p>
             <w:r>
-              <w:t>0.0348</w:t>
+              <w:t>0.0573</w:t>
             </w:r>
           </w:p>
         </w:tc>
@@ -744,7 +742,7 @@
           </w:tcPr>
           <w:p>
             <w:r>
-              <w:t>0.0641</w:t>
+              <w:t>0.1630</w:t>
             </w:r>
           </w:p>
         </w:tc>
@@ -776,7 +774,7 @@
           </w:tcPr>
           <w:p>
             <w:r>
-              <w:t>0.0335</w:t>
+              <w:t>0.0552</w:t>
             </w:r>
           </w:p>
         </w:tc>
@@ -786,7 +784,7 @@
           </w:tcPr>
           <w:p>
             <w:r>
-              <w:t>0.0645</w:t>
+              <w:t>0.1638</w:t>
             </w:r>
           </w:p>
         </w:tc>
@@ -870,11 +868,22 @@
         <w:t>, one can clearly observe the significant advantage to the naïve bayes classifier.</w:t>
       </w:r>
       <w:r>
-        <w:t xml:space="preserve">  Although the false positives are above 0%, they are relatively close ~3.3%.  The real competitiv</w:t>
-      </w:r>
-      <w:r>
-        <w:t>e edge is the difference of ~6.5</w:t>
-      </w:r>
+        <w:t xml:space="preserve">  Although the false positives are above 0%, they are relatively close</w:t>
+      </w:r>
+      <w:r>
+        <w:t xml:space="preserve"> at ~5.5</w:t>
+      </w:r>
+      <w:r>
+        <w:t>%.  The real competitiv</w:t>
+      </w:r>
+      <w:r>
+        <w:t>e</w:t>
+      </w:r>
+      <w:r>
+        <w:t xml:space="preserve"> edge is the difference of ~16.4</w:t>
+      </w:r>
+      <w:bookmarkStart w:id="0" w:name="_GoBack"/>
+      <w:bookmarkEnd w:id="0"/>
       <w:r>
         <w:t xml:space="preserve">% average false negative ratio compared to the above 39.4% false negatives for majority class classification.  </w:t>
       </w:r>

</xml_diff>

<commit_message>
updated look of output; feature means aren't hard coded anymore
</commit_message>
<xml_diff>
--- a/project4/Report.docx
+++ b/project4/Report.docx
@@ -23,8 +23,13 @@
         <w:spacing w:line="240" w:lineRule="auto"/>
       </w:pPr>
       <w:r>
-        <w:t>Dr. Diane Litman</w:t>
-      </w:r>
+        <w:t xml:space="preserve">Dr. Diane </w:t>
+      </w:r>
+      <w:proofErr w:type="spellStart"/>
+      <w:r>
+        <w:t>Litman</w:t>
+      </w:r>
+      <w:proofErr w:type="spellEnd"/>
     </w:p>
     <w:p>
       <w:pPr>
@@ -405,7 +410,12 @@
         <w:t xml:space="preserve">NOTE: </w:t>
       </w:r>
       <w:r>
-        <w:t>The necessary data for iteration 1, 2, 3, …, is written to files 1_Train.txt, 1_Dev.txt, 2_Train.txt, … containing the training data and testing (development) data respectively.</w:t>
+        <w:t xml:space="preserve">The necessary data for iteration 1, 2, 3, …, is </w:t>
+      </w:r>
+      <w:bookmarkStart w:id="0" w:name="_GoBack"/>
+      <w:bookmarkEnd w:id="0"/>
+      <w:r>
+        <w:t>written to files 1_Train.txt, 1_Dev.txt, 2_Train.txt, … containing the training data and testing (development) data respectively.</w:t>
       </w:r>
     </w:p>
     <w:p>
@@ -478,6 +488,31 @@
         <w:spacing w:line="240" w:lineRule="auto"/>
         <w:rPr>
           <w:b/>
+          <w:sz w:val="32"/>
+          <w:szCs w:val="32"/>
+          <w:u w:val="single"/>
+        </w:rPr>
+      </w:pPr>
+      <w:r>
+        <w:rPr>
+          <w:b/>
+          <w:sz w:val="32"/>
+          <w:szCs w:val="32"/>
+          <w:u w:val="single"/>
+        </w:rPr>
+        <w:t>Statistical Analysis of the Folds (Part B)</w:t>
+      </w:r>
+    </w:p>
+    <w:p>
+      <w:pPr>
+        <w:spacing w:line="240" w:lineRule="auto"/>
+      </w:pPr>
+    </w:p>
+    <w:p>
+      <w:pPr>
+        <w:spacing w:line="240" w:lineRule="auto"/>
+        <w:rPr>
+          <w:b/>
         </w:rPr>
       </w:pPr>
       <w:r>
@@ -485,6 +520,416 @@
           <w:b/>
         </w:rPr>
         <w:t>Figure 2</w:t>
+      </w:r>
+    </w:p>
+    <w:tbl>
+      <w:tblPr>
+        <w:tblStyle w:val="TableGrid"/>
+        <w:tblW w:w="0" w:type="auto"/>
+        <w:tblLook w:val="04A0" w:firstRow="1" w:lastRow="0" w:firstColumn="1" w:lastColumn="0" w:noHBand="0" w:noVBand="1"/>
+      </w:tblPr>
+      <w:tblGrid>
+        <w:gridCol w:w="1870"/>
+        <w:gridCol w:w="1870"/>
+        <w:gridCol w:w="1870"/>
+        <w:gridCol w:w="1870"/>
+        <w:gridCol w:w="1870"/>
+      </w:tblGrid>
+      <w:tr>
+        <w:tc>
+          <w:tcPr>
+            <w:tcW w:w="1870" w:type="dxa"/>
+          </w:tcPr>
+          <w:p>
+            <w:r>
+              <w:t>Iteration</w:t>
+            </w:r>
+          </w:p>
+        </w:tc>
+        <w:tc>
+          <w:tcPr>
+            <w:tcW w:w="1870" w:type="dxa"/>
+          </w:tcPr>
+          <w:p>
+            <w:r>
+              <w:t>Ratio of positive samples in training</w:t>
+            </w:r>
+          </w:p>
+        </w:tc>
+        <w:tc>
+          <w:tcPr>
+            <w:tcW w:w="1870" w:type="dxa"/>
+          </w:tcPr>
+          <w:p>
+            <w:r>
+              <w:t>Ratio of negative samples in training</w:t>
+            </w:r>
+          </w:p>
+        </w:tc>
+        <w:tc>
+          <w:tcPr>
+            <w:tcW w:w="1870" w:type="dxa"/>
+          </w:tcPr>
+          <w:p>
+            <w:r>
+              <w:t>Ratio of positive samples in development</w:t>
+            </w:r>
+          </w:p>
+        </w:tc>
+        <w:tc>
+          <w:tcPr>
+            <w:tcW w:w="1870" w:type="dxa"/>
+          </w:tcPr>
+          <w:p>
+            <w:r>
+              <w:t>Ratio of negative samples in development</w:t>
+            </w:r>
+          </w:p>
+        </w:tc>
+      </w:tr>
+      <w:tr>
+        <w:tc>
+          <w:tcPr>
+            <w:tcW w:w="1870" w:type="dxa"/>
+          </w:tcPr>
+          <w:p>
+            <w:r>
+              <w:t>1</w:t>
+            </w:r>
+          </w:p>
+        </w:tc>
+        <w:tc>
+          <w:tcPr>
+            <w:tcW w:w="1870" w:type="dxa"/>
+          </w:tcPr>
+          <w:p>
+            <w:r>
+              <w:t>.3940</w:t>
+            </w:r>
+          </w:p>
+        </w:tc>
+        <w:tc>
+          <w:tcPr>
+            <w:tcW w:w="1870" w:type="dxa"/>
+          </w:tcPr>
+          <w:p>
+            <w:r>
+              <w:t>.6060</w:t>
+            </w:r>
+          </w:p>
+        </w:tc>
+        <w:tc>
+          <w:tcPr>
+            <w:tcW w:w="1870" w:type="dxa"/>
+          </w:tcPr>
+          <w:p>
+            <w:r>
+              <w:t>.3941</w:t>
+            </w:r>
+          </w:p>
+        </w:tc>
+        <w:tc>
+          <w:tcPr>
+            <w:tcW w:w="1870" w:type="dxa"/>
+          </w:tcPr>
+          <w:p>
+            <w:r>
+              <w:t>.6059</w:t>
+            </w:r>
+          </w:p>
+        </w:tc>
+      </w:tr>
+      <w:tr>
+        <w:tc>
+          <w:tcPr>
+            <w:tcW w:w="1870" w:type="dxa"/>
+          </w:tcPr>
+          <w:p>
+            <w:r>
+              <w:t>2</w:t>
+            </w:r>
+          </w:p>
+        </w:tc>
+        <w:tc>
+          <w:tcPr>
+            <w:tcW w:w="1870" w:type="dxa"/>
+          </w:tcPr>
+          <w:p>
+            <w:r>
+              <w:t>.3939</w:t>
+            </w:r>
+          </w:p>
+        </w:tc>
+        <w:tc>
+          <w:tcPr>
+            <w:tcW w:w="1870" w:type="dxa"/>
+          </w:tcPr>
+          <w:p>
+            <w:r>
+              <w:t>.6061</w:t>
+            </w:r>
+          </w:p>
+        </w:tc>
+        <w:tc>
+          <w:tcPr>
+            <w:tcW w:w="1870" w:type="dxa"/>
+          </w:tcPr>
+          <w:p>
+            <w:r>
+              <w:t>.3946</w:t>
+            </w:r>
+          </w:p>
+        </w:tc>
+        <w:tc>
+          <w:tcPr>
+            <w:tcW w:w="1870" w:type="dxa"/>
+          </w:tcPr>
+          <w:p>
+            <w:r>
+              <w:t>.6054</w:t>
+            </w:r>
+          </w:p>
+        </w:tc>
+      </w:tr>
+      <w:tr>
+        <w:tc>
+          <w:tcPr>
+            <w:tcW w:w="1870" w:type="dxa"/>
+          </w:tcPr>
+          <w:p>
+            <w:r>
+              <w:t>3</w:t>
+            </w:r>
+          </w:p>
+        </w:tc>
+        <w:tc>
+          <w:tcPr>
+            <w:tcW w:w="1870" w:type="dxa"/>
+          </w:tcPr>
+          <w:p>
+            <w:r>
+              <w:t>.3939</w:t>
+            </w:r>
+          </w:p>
+        </w:tc>
+        <w:tc>
+          <w:tcPr>
+            <w:tcW w:w="1870" w:type="dxa"/>
+          </w:tcPr>
+          <w:p>
+            <w:r>
+              <w:t>.6061</w:t>
+            </w:r>
+          </w:p>
+        </w:tc>
+        <w:tc>
+          <w:tcPr>
+            <w:tcW w:w="1870" w:type="dxa"/>
+          </w:tcPr>
+          <w:p>
+            <w:r>
+              <w:t>.3946</w:t>
+            </w:r>
+          </w:p>
+        </w:tc>
+        <w:tc>
+          <w:tcPr>
+            <w:tcW w:w="1870" w:type="dxa"/>
+          </w:tcPr>
+          <w:p>
+            <w:r>
+              <w:t>.6054</w:t>
+            </w:r>
+          </w:p>
+        </w:tc>
+      </w:tr>
+      <w:tr>
+        <w:tc>
+          <w:tcPr>
+            <w:tcW w:w="1870" w:type="dxa"/>
+          </w:tcPr>
+          <w:p>
+            <w:r>
+              <w:t>4</w:t>
+            </w:r>
+          </w:p>
+        </w:tc>
+        <w:tc>
+          <w:tcPr>
+            <w:tcW w:w="1870" w:type="dxa"/>
+          </w:tcPr>
+          <w:p>
+            <w:r>
+              <w:t>.3942</w:t>
+            </w:r>
+          </w:p>
+        </w:tc>
+        <w:tc>
+          <w:tcPr>
+            <w:tcW w:w="1870" w:type="dxa"/>
+          </w:tcPr>
+          <w:p>
+            <w:r>
+              <w:t>.6058</w:t>
+            </w:r>
+          </w:p>
+        </w:tc>
+        <w:tc>
+          <w:tcPr>
+            <w:tcW w:w="1870" w:type="dxa"/>
+          </w:tcPr>
+          <w:p>
+            <w:r>
+              <w:t>.3935</w:t>
+            </w:r>
+          </w:p>
+        </w:tc>
+        <w:tc>
+          <w:tcPr>
+            <w:tcW w:w="1870" w:type="dxa"/>
+          </w:tcPr>
+          <w:p>
+            <w:r>
+              <w:t>.6065</w:t>
+            </w:r>
+          </w:p>
+        </w:tc>
+      </w:tr>
+      <w:tr>
+        <w:tc>
+          <w:tcPr>
+            <w:tcW w:w="1870" w:type="dxa"/>
+          </w:tcPr>
+          <w:p>
+            <w:r>
+              <w:t>5</w:t>
+            </w:r>
+          </w:p>
+        </w:tc>
+        <w:tc>
+          <w:tcPr>
+            <w:tcW w:w="1870" w:type="dxa"/>
+          </w:tcPr>
+          <w:p>
+            <w:r>
+              <w:t>.3942</w:t>
+            </w:r>
+          </w:p>
+        </w:tc>
+        <w:tc>
+          <w:tcPr>
+            <w:tcW w:w="1870" w:type="dxa"/>
+          </w:tcPr>
+          <w:p>
+            <w:r>
+              <w:t>.6058</w:t>
+            </w:r>
+          </w:p>
+        </w:tc>
+        <w:tc>
+          <w:tcPr>
+            <w:tcW w:w="1870" w:type="dxa"/>
+          </w:tcPr>
+          <w:p>
+            <w:r>
+              <w:t>.3935</w:t>
+            </w:r>
+          </w:p>
+        </w:tc>
+        <w:tc>
+          <w:tcPr>
+            <w:tcW w:w="1870" w:type="dxa"/>
+          </w:tcPr>
+          <w:p>
+            <w:r>
+              <w:t>.6065</w:t>
+            </w:r>
+          </w:p>
+        </w:tc>
+      </w:tr>
+    </w:tbl>
+    <w:p>
+      <w:pPr>
+        <w:spacing w:line="240" w:lineRule="auto"/>
+      </w:pPr>
+    </w:p>
+    <w:p>
+      <w:pPr>
+        <w:spacing w:line="240" w:lineRule="auto"/>
+      </w:pPr>
+      <w:r>
+        <w:lastRenderedPageBreak/>
+        <w:t xml:space="preserve">As shown in figure 2, the testing sets largely represent corresponding training sets since they have nearly identical splits in positive and negative samples.  This is a beneficial characteristic because the data is not completely skewed toward one output class, but rather split evenly or at least represents the split in data </w:t>
+      </w:r>
+      <w:proofErr w:type="gramStart"/>
+      <w:r>
+        <w:t>similar to</w:t>
+      </w:r>
+      <w:proofErr w:type="gramEnd"/>
+      <w:r>
+        <w:t xml:space="preserve"> what the model was trained on.  Naturally, since there are more negative samples than positive samples in the testing sets, the false negatives ratio is slightly higher than the false positive ratio, as shown in figure 3.</w:t>
+      </w:r>
+    </w:p>
+    <w:p>
+      <w:pPr>
+        <w:spacing w:line="240" w:lineRule="auto"/>
+      </w:pPr>
+    </w:p>
+    <w:p>
+      <w:pPr>
+        <w:spacing w:line="240" w:lineRule="auto"/>
+      </w:pPr>
+      <w:proofErr w:type="gramStart"/>
+      <w:r>
+        <w:t>In regard to</w:t>
+      </w:r>
+      <w:proofErr w:type="gramEnd"/>
+      <w:r>
+        <w:t xml:space="preserve"> the error rate for each iteration, the split in positive and negative samples does not significantly impact its output.  However, if the training data was more skewed (e.g. 5% positive, 95% negative samples), the testing set most likely would see this impact because the model was trained on far fewer negative samples.  Therefore, the probabilities for each feature, as shown in features.xlsx, may not accurately represent their true values.  Obviously, this is not the case, so it is not an issue with this classifier.  </w:t>
+      </w:r>
+    </w:p>
+    <w:p>
+      <w:pPr>
+        <w:spacing w:line="240" w:lineRule="auto"/>
+      </w:pPr>
+    </w:p>
+    <w:p>
+      <w:pPr>
+        <w:spacing w:line="240" w:lineRule="auto"/>
+        <w:rPr>
+          <w:b/>
+          <w:sz w:val="32"/>
+          <w:szCs w:val="32"/>
+          <w:u w:val="single"/>
+        </w:rPr>
+      </w:pPr>
+      <w:r>
+        <w:rPr>
+          <w:b/>
+          <w:sz w:val="32"/>
+          <w:szCs w:val="32"/>
+          <w:u w:val="single"/>
+        </w:rPr>
+        <w:t>Compare results with majority class (Part C)</w:t>
+      </w:r>
+    </w:p>
+    <w:p>
+      <w:pPr>
+        <w:spacing w:line="240" w:lineRule="auto"/>
+      </w:pPr>
+    </w:p>
+    <w:p>
+      <w:pPr>
+        <w:spacing w:line="240" w:lineRule="auto"/>
+        <w:rPr>
+          <w:b/>
+        </w:rPr>
+      </w:pPr>
+      <w:r>
+        <w:rPr>
+          <w:b/>
+        </w:rPr>
+        <w:t>Figure 3</w:t>
       </w:r>
     </w:p>
     <w:tbl>
@@ -763,9 +1208,11 @@
             <w:tcW w:w="2337" w:type="dxa"/>
           </w:tcPr>
           <w:p>
+            <w:proofErr w:type="spellStart"/>
             <w:r>
               <w:t>Avg</w:t>
             </w:r>
+            <w:proofErr w:type="spellEnd"/>
           </w:p>
         </w:tc>
         <w:tc>
@@ -822,7 +1269,15 @@
         <w:t xml:space="preserve">.  </w:t>
       </w:r>
       <w:r>
-        <w:t>From the spambase documentation, 39.4% of the emails</w:t>
+        <w:t xml:space="preserve">From the </w:t>
+      </w:r>
+      <w:proofErr w:type="spellStart"/>
+      <w:r>
+        <w:t>spambase</w:t>
+      </w:r>
+      <w:proofErr w:type="spellEnd"/>
+      <w:r>
+        <w:t xml:space="preserve"> documentation, 39.4% of the emails</w:t>
       </w:r>
       <w:r>
         <w:t xml:space="preserve"> were labelled spam, indicating</w:t>
@@ -862,10 +1317,18 @@
         <w:t xml:space="preserve">  After analyzing the false positive and false negative ratios for each iterati</w:t>
       </w:r>
       <w:r>
-        <w:t>on’s development set in figure 2</w:t>
-      </w:r>
-      <w:r>
-        <w:t>, one can clearly observe the significant advantage to the naïve bayes classifier.</w:t>
+        <w:t>on’s development set in figure 3</w:t>
+      </w:r>
+      <w:r>
+        <w:t xml:space="preserve">, one can clearly observe the significant advantage to the naïve </w:t>
+      </w:r>
+      <w:proofErr w:type="spellStart"/>
+      <w:r>
+        <w:t>bayes</w:t>
+      </w:r>
+      <w:proofErr w:type="spellEnd"/>
+      <w:r>
+        <w:t xml:space="preserve"> classifier.</w:t>
       </w:r>
       <w:r>
         <w:t xml:space="preserve">  Although the false positives are above 0%, they are relatively close</w:t>
@@ -882,8 +1345,6 @@
       <w:r>
         <w:t xml:space="preserve"> edge is the difference of ~16.4</w:t>
       </w:r>
-      <w:bookmarkStart w:id="0" w:name="_GoBack"/>
-      <w:bookmarkEnd w:id="0"/>
       <w:r>
         <w:t xml:space="preserve">% average false negative ratio compared to the above 39.4% false negatives for majority class classification.  </w:t>
       </w:r>
@@ -901,10 +1362,30 @@
         <w:spacing w:line="240" w:lineRule="auto"/>
       </w:pPr>
       <w:r>
-        <w:t xml:space="preserve">In real world training samples, there is no guarantee the development set’s demographics will replicate that of the training set.  As a result, majority class classification may provide better or worse results in terms of its original 60.4% accuracy.  However, this is pure luck and there is no way to successfully predict the accuracy of this classification given an arbitrary set of training samples.  On the other hand, naïve bayes provides ~90.2% accuracy </w:t>
-      </w:r>
-      <w:r>
-        <w:t>based on actual conditional probabilities of features in our vast original training data.  Given arbitrary testing data, naïve bayes should easily outperform majority class because:</w:t>
+        <w:t xml:space="preserve">In real world training samples, there is no guarantee the development set’s demographics will replicate that of the training set.  As a result, majority class classification may provide better or worse results in terms of its original 60.4% accuracy.  However, this is pure luck and there is no way to successfully predict the accuracy of this classification given an arbitrary set of training samples.  On the other hand, naïve </w:t>
+      </w:r>
+      <w:proofErr w:type="spellStart"/>
+      <w:r>
+        <w:t>bayes</w:t>
+      </w:r>
+      <w:proofErr w:type="spellEnd"/>
+      <w:r>
+        <w:t xml:space="preserve"> provides ~90.2% accuracy </w:t>
+      </w:r>
+      <w:r>
+        <w:t xml:space="preserve">based on actual conditional </w:t>
+      </w:r>
+      <w:r>
+        <w:lastRenderedPageBreak/>
+        <w:t xml:space="preserve">probabilities of features in our vast original training data.  Given arbitrary testing data, naïve </w:t>
+      </w:r>
+      <w:proofErr w:type="spellStart"/>
+      <w:r>
+        <w:t>bayes</w:t>
+      </w:r>
+      <w:proofErr w:type="spellEnd"/>
+      <w:r>
+        <w:t xml:space="preserve"> should easily outperform majority class because:</w:t>
       </w:r>
     </w:p>
     <w:p>
@@ -935,20 +1416,36 @@
         <w:spacing w:line="240" w:lineRule="auto"/>
       </w:pPr>
       <w:r>
-        <w:t>It bases predictions off of previously seen data and analyzes conditional probabilities of the features that were provided, whereas majority class just utilizes the output class to predict future classes.</w:t>
-      </w:r>
-    </w:p>
-    <w:p>
-      <w:pPr>
-        <w:spacing w:line="240" w:lineRule="auto"/>
-      </w:pPr>
-    </w:p>
-    <w:p>
-      <w:pPr>
-        <w:spacing w:line="240" w:lineRule="auto"/>
-      </w:pPr>
-      <w:r>
-        <w:t>As a result, naïve bayes far surpasses majority class classification in terms of accuracy, the combination of the ratios of false positives and false negatives, and its potential to successfully predict future data.</w:t>
+        <w:t xml:space="preserve">It bases predictions </w:t>
+      </w:r>
+      <w:proofErr w:type="gramStart"/>
+      <w:r>
+        <w:t>off of</w:t>
+      </w:r>
+      <w:proofErr w:type="gramEnd"/>
+      <w:r>
+        <w:t xml:space="preserve"> previously seen data and analyzes conditional probabilities of the features that were provided, whereas majority class just utilizes the output class to predict future classes.</w:t>
+      </w:r>
+    </w:p>
+    <w:p>
+      <w:pPr>
+        <w:spacing w:line="240" w:lineRule="auto"/>
+      </w:pPr>
+    </w:p>
+    <w:p>
+      <w:pPr>
+        <w:spacing w:line="240" w:lineRule="auto"/>
+      </w:pPr>
+      <w:r>
+        <w:t xml:space="preserve">As a result, naïve </w:t>
+      </w:r>
+      <w:proofErr w:type="spellStart"/>
+      <w:r>
+        <w:t>bayes</w:t>
+      </w:r>
+      <w:proofErr w:type="spellEnd"/>
+      <w:r>
+        <w:t xml:space="preserve"> far surpasses majority class classification in terms of accuracy, the combination of the ratios of false positives and false negatives, and its potential to successfully predict future data.</w:t>
       </w:r>
     </w:p>
     <w:sectPr>

</xml_diff>